<commit_message>
poprawka w wymaganiach funkcjonalnych
</commit_message>
<xml_diff>
--- a/Dokumentacja/Wymagania funkcjonalne Edytora Tekstowego.docx
+++ b/Dokumentacja/Wymagania funkcjonalne Edytora Tekstowego.docx
@@ -216,7 +216,10 @@
     </w:p>
     <w:p>
       <w:r>
-        <w:t>Jako użytkownik mogę wstawić hiperłącze</w:t>
+        <w:t xml:space="preserve">Jako użytkownik mogę </w:t>
+      </w:r>
+      <w:r>
+        <w:t>wyrównać tekst do prawej</w:t>
       </w:r>
       <w:r>
         <w:t xml:space="preserve"> -&gt; (2)</w:t>
@@ -495,6 +498,7 @@
   <w:style w:type="character" w:default="1" w:styleId="Domylnaczcionkaakapitu">
     <w:name w:val="Default Paragraph Font"/>
     <w:uiPriority w:val="1"/>
+    <w:semiHidden/>
     <w:unhideWhenUsed/>
   </w:style>
   <w:style w:type="table" w:default="1" w:styleId="Standardowy">

</xml_diff>